<commit_message>
modified:   Documents/weekly report/Sanghyun Lee/Weekly report_SangHyun-Lee_20120503.docx
</commit_message>
<xml_diff>
--- a/Documents/weekly report/Sanghyun Lee/Weekly report_SangHyun-Lee_20120503.docx
+++ b/Documents/weekly report/Sanghyun Lee/Weekly report_SangHyun-Lee_20120503.docx
@@ -187,8 +187,20 @@
                 <w:kern w:val="0"/>
                 <w:szCs w:val="20"/>
               </w:rPr>
-              <w:t>이 름</w:t>
-            </w:r>
+              <w:t xml:space="preserve">이 </w:t>
+            </w:r>
+            <w:proofErr w:type="spellStart"/>
+            <w:r>
+              <w:rPr>
+                <w:rFonts w:hAnsi="바탕" w:cs="굴림" w:hint="eastAsia"/>
+                <w:b/>
+                <w:color w:val="000000"/>
+                <w:kern w:val="0"/>
+                <w:szCs w:val="20"/>
+              </w:rPr>
+              <w:t>름</w:t>
+            </w:r>
+            <w:proofErr w:type="spellEnd"/>
           </w:p>
         </w:tc>
         <w:tc>
@@ -492,14 +504,25 @@
                 <w:szCs w:val="20"/>
               </w:rPr>
             </w:pPr>
-            <w:r>
-              <w:rPr>
-                <w:rFonts w:hAnsi="바탕" w:cs="굴림" w:hint="eastAsia"/>
-                <w:color w:val="000000"/>
-                <w:kern w:val="0"/>
-                <w:szCs w:val="20"/>
-              </w:rPr>
-              <w:t>소스리딩 (3시간 예정)</w:t>
+            <w:proofErr w:type="spellStart"/>
+            <w:r>
+              <w:rPr>
+                <w:rFonts w:hAnsi="바탕" w:cs="굴림" w:hint="eastAsia"/>
+                <w:color w:val="000000"/>
+                <w:kern w:val="0"/>
+                <w:szCs w:val="20"/>
+              </w:rPr>
+              <w:t>소스리딩</w:t>
+            </w:r>
+            <w:proofErr w:type="spellEnd"/>
+            <w:r>
+              <w:rPr>
+                <w:rFonts w:hAnsi="바탕" w:cs="굴림" w:hint="eastAsia"/>
+                <w:color w:val="000000"/>
+                <w:kern w:val="0"/>
+                <w:szCs w:val="20"/>
+              </w:rPr>
+              <w:t xml:space="preserve"> (3시간 예정)</w:t>
             </w:r>
           </w:p>
           <w:p>
@@ -671,14 +694,25 @@
                 <w:szCs w:val="20"/>
               </w:rPr>
             </w:pPr>
-            <w:r>
-              <w:rPr>
-                <w:rFonts w:hAnsi="바탕" w:cs="굴림" w:hint="eastAsia"/>
-                <w:color w:val="000000"/>
-                <w:kern w:val="0"/>
-                <w:szCs w:val="20"/>
-              </w:rPr>
-              <w:t>소스리딩 (3시간 수행)</w:t>
+            <w:proofErr w:type="spellStart"/>
+            <w:r>
+              <w:rPr>
+                <w:rFonts w:hAnsi="바탕" w:cs="굴림" w:hint="eastAsia"/>
+                <w:color w:val="000000"/>
+                <w:kern w:val="0"/>
+                <w:szCs w:val="20"/>
+              </w:rPr>
+              <w:t>소스리딩</w:t>
+            </w:r>
+            <w:proofErr w:type="spellEnd"/>
+            <w:r>
+              <w:rPr>
+                <w:rFonts w:hAnsi="바탕" w:cs="굴림" w:hint="eastAsia"/>
+                <w:color w:val="000000"/>
+                <w:kern w:val="0"/>
+                <w:szCs w:val="20"/>
+              </w:rPr>
+              <w:t xml:space="preserve"> (3시간 수행)</w:t>
             </w:r>
           </w:p>
           <w:p>
@@ -698,14 +732,25 @@
                 <w:szCs w:val="20"/>
               </w:rPr>
             </w:pPr>
-            <w:r>
-              <w:rPr>
-                <w:rFonts w:hAnsi="바탕" w:cs="굴림" w:hint="eastAsia"/>
-                <w:color w:val="000000"/>
-                <w:kern w:val="0"/>
-                <w:szCs w:val="20"/>
-              </w:rPr>
-              <w:t>멘토와 미팅 (1시간 수행)</w:t>
+            <w:proofErr w:type="spellStart"/>
+            <w:r>
+              <w:rPr>
+                <w:rFonts w:hAnsi="바탕" w:cs="굴림" w:hint="eastAsia"/>
+                <w:color w:val="000000"/>
+                <w:kern w:val="0"/>
+                <w:szCs w:val="20"/>
+              </w:rPr>
+              <w:t>멘토와</w:t>
+            </w:r>
+            <w:proofErr w:type="spellEnd"/>
+            <w:r>
+              <w:rPr>
+                <w:rFonts w:hAnsi="바탕" w:cs="굴림" w:hint="eastAsia"/>
+                <w:color w:val="000000"/>
+                <w:kern w:val="0"/>
+                <w:szCs w:val="20"/>
+              </w:rPr>
+              <w:t xml:space="preserve"> 미팅 (1시간 수행)</w:t>
             </w:r>
           </w:p>
           <w:p>
@@ -725,14 +770,34 @@
                 <w:szCs w:val="20"/>
               </w:rPr>
             </w:pPr>
-            <w:r>
-              <w:rPr>
-                <w:rFonts w:hAnsi="바탕" w:cs="굴림" w:hint="eastAsia"/>
-                <w:color w:val="000000"/>
-                <w:kern w:val="0"/>
-                <w:szCs w:val="20"/>
-              </w:rPr>
-              <w:t>KatalkPCLinker_Winapp 소스코드 수정 (</w:t>
+            <w:proofErr w:type="spellStart"/>
+            <w:r>
+              <w:rPr>
+                <w:rFonts w:hAnsi="바탕" w:cs="굴림" w:hint="eastAsia"/>
+                <w:color w:val="000000"/>
+                <w:kern w:val="0"/>
+                <w:szCs w:val="20"/>
+              </w:rPr>
+              <w:t>KatalkPCLinker_</w:t>
+            </w:r>
+            <w:r>
+              <w:rPr>
+                <w:rFonts w:hAnsi="바탕" w:cs="굴림" w:hint="eastAsia"/>
+                <w:color w:val="000000"/>
+                <w:kern w:val="0"/>
+                <w:szCs w:val="20"/>
+              </w:rPr>
+              <w:t>windows</w:t>
+            </w:r>
+            <w:proofErr w:type="spellEnd"/>
+            <w:r>
+              <w:rPr>
+                <w:rFonts w:hAnsi="바탕" w:cs="굴림" w:hint="eastAsia"/>
+                <w:color w:val="000000"/>
+                <w:kern w:val="0"/>
+                <w:szCs w:val="20"/>
+              </w:rPr>
+              <w:t xml:space="preserve"> 소스코드 수정 (</w:t>
             </w:r>
             <w:r>
               <w:rPr>
@@ -844,14 +909,25 @@
                 <w:szCs w:val="20"/>
               </w:rPr>
             </w:pPr>
-            <w:r>
-              <w:rPr>
-                <w:rFonts w:hAnsi="바탕" w:cs="굴림" w:hint="eastAsia"/>
-                <w:color w:val="000000"/>
-                <w:kern w:val="0"/>
-                <w:szCs w:val="20"/>
-              </w:rPr>
-              <w:t>한이음 수행계획서 작성 (</w:t>
+            <w:proofErr w:type="spellStart"/>
+            <w:r>
+              <w:rPr>
+                <w:rFonts w:hAnsi="바탕" w:cs="굴림" w:hint="eastAsia"/>
+                <w:color w:val="000000"/>
+                <w:kern w:val="0"/>
+                <w:szCs w:val="20"/>
+              </w:rPr>
+              <w:t>한이음</w:t>
+            </w:r>
+            <w:proofErr w:type="spellEnd"/>
+            <w:r>
+              <w:rPr>
+                <w:rFonts w:hAnsi="바탕" w:cs="굴림" w:hint="eastAsia"/>
+                <w:color w:val="000000"/>
+                <w:kern w:val="0"/>
+                <w:szCs w:val="20"/>
+              </w:rPr>
+              <w:t xml:space="preserve"> 수행계획서 작성 (</w:t>
             </w:r>
             <w:r>
               <w:rPr>
@@ -963,6 +1039,7 @@
                 <w:szCs w:val="20"/>
               </w:rPr>
             </w:pPr>
+            <w:proofErr w:type="spellStart"/>
             <w:r>
               <w:rPr>
                 <w:rFonts w:hAnsi="바탕" w:cs="굴림" w:hint="eastAsia"/>
@@ -972,6 +1049,7 @@
               </w:rPr>
               <w:t>소스리딩</w:t>
             </w:r>
+            <w:proofErr w:type="spellEnd"/>
           </w:p>
           <w:p>
             <w:pPr>
@@ -988,14 +1066,25 @@
                 <w:szCs w:val="20"/>
               </w:rPr>
             </w:pPr>
-            <w:r>
-              <w:rPr>
-                <w:rFonts w:hAnsi="바탕" w:cs="굴림" w:hint="eastAsia"/>
-                <w:color w:val="000000"/>
-                <w:kern w:val="0"/>
-                <w:szCs w:val="20"/>
-              </w:rPr>
-              <w:t xml:space="preserve">소스리딩을 통해 미흡한 부분(주로 에러처리)을 수정. </w:t>
+            <w:proofErr w:type="spellStart"/>
+            <w:r>
+              <w:rPr>
+                <w:rFonts w:hAnsi="바탕" w:cs="굴림" w:hint="eastAsia"/>
+                <w:color w:val="000000"/>
+                <w:kern w:val="0"/>
+                <w:szCs w:val="20"/>
+              </w:rPr>
+              <w:t>소스리딩을</w:t>
+            </w:r>
+            <w:proofErr w:type="spellEnd"/>
+            <w:r>
+              <w:rPr>
+                <w:rFonts w:hAnsi="바탕" w:cs="굴림" w:hint="eastAsia"/>
+                <w:color w:val="000000"/>
+                <w:kern w:val="0"/>
+                <w:szCs w:val="20"/>
+              </w:rPr>
+              <w:t xml:space="preserve"> 통해 미흡한 부분(주로 에러처리)을 수정. </w:t>
             </w:r>
           </w:p>
           <w:p>
@@ -1076,14 +1165,25 @@
                 <w:szCs w:val="20"/>
               </w:rPr>
             </w:pPr>
-            <w:r>
-              <w:rPr>
-                <w:rFonts w:hAnsi="바탕" w:cs="굴림" w:hint="eastAsia"/>
-                <w:color w:val="000000"/>
-                <w:kern w:val="0"/>
-                <w:szCs w:val="20"/>
-              </w:rPr>
-              <w:t>DeviceIoControl 함수를 이용해 어플리케이션과 디바이스간 통신을 할 수 있다는 정보를</w:t>
+            <w:proofErr w:type="spellStart"/>
+            <w:r>
+              <w:rPr>
+                <w:rFonts w:hAnsi="바탕" w:cs="굴림" w:hint="eastAsia"/>
+                <w:color w:val="000000"/>
+                <w:kern w:val="0"/>
+                <w:szCs w:val="20"/>
+              </w:rPr>
+              <w:t>DeviceIoControl</w:t>
+            </w:r>
+            <w:proofErr w:type="spellEnd"/>
+            <w:r>
+              <w:rPr>
+                <w:rFonts w:hAnsi="바탕" w:cs="굴림" w:hint="eastAsia"/>
+                <w:color w:val="000000"/>
+                <w:kern w:val="0"/>
+                <w:szCs w:val="20"/>
+              </w:rPr>
+              <w:t xml:space="preserve"> 함수를 이용해 어플리케이션과 디바이스간 통신을 할 수 있다는 정보를</w:t>
             </w:r>
           </w:p>
           <w:p>
@@ -1172,7 +1272,7 @@
               <w:autoSpaceDE/>
               <w:autoSpaceDN/>
               <w:rPr>
-                <w:rFonts w:hAnsi="바탕" w:cs="굴림"/>
+                <w:rFonts w:hAnsi="바탕" w:cs="굴림" w:hint="eastAsia"/>
                 <w:color w:val="000000"/>
                 <w:kern w:val="0"/>
                 <w:szCs w:val="20"/>
@@ -1187,14 +1287,93 @@
               </w:rPr>
               <w:t xml:space="preserve">- </w:t>
             </w:r>
-            <w:r>
-              <w:rPr>
-                <w:rFonts w:hAnsi="바탕" w:cs="굴림" w:hint="eastAsia"/>
-                <w:color w:val="000000"/>
-                <w:kern w:val="0"/>
-                <w:szCs w:val="20"/>
-              </w:rPr>
-              <w:t>vhidmini.c / vhidmini.h</w:t>
+            <w:proofErr w:type="spellStart"/>
+            <w:r>
+              <w:rPr>
+                <w:rFonts w:hAnsi="바탕" w:cs="굴림" w:hint="eastAsia"/>
+                <w:color w:val="000000"/>
+                <w:kern w:val="0"/>
+                <w:szCs w:val="20"/>
+              </w:rPr>
+              <w:t>vhidmini.c</w:t>
+            </w:r>
+            <w:proofErr w:type="spellEnd"/>
+            <w:r>
+              <w:rPr>
+                <w:rFonts w:hAnsi="바탕" w:cs="굴림" w:hint="eastAsia"/>
+                <w:color w:val="000000"/>
+                <w:kern w:val="0"/>
+                <w:szCs w:val="20"/>
+              </w:rPr>
+              <w:t xml:space="preserve"> / </w:t>
+            </w:r>
+            <w:proofErr w:type="spellStart"/>
+            <w:r>
+              <w:rPr>
+                <w:rFonts w:hAnsi="바탕" w:cs="굴림" w:hint="eastAsia"/>
+                <w:color w:val="000000"/>
+                <w:kern w:val="0"/>
+                <w:szCs w:val="20"/>
+              </w:rPr>
+              <w:t>vhidmini.h</w:t>
+            </w:r>
+            <w:proofErr w:type="spellEnd"/>
+          </w:p>
+          <w:p>
+            <w:pPr>
+              <w:widowControl/>
+              <w:wordWrap/>
+              <w:autoSpaceDE/>
+              <w:autoSpaceDN/>
+              <w:rPr>
+                <w:rFonts w:hAnsi="바탕" w:cs="굴림" w:hint="eastAsia"/>
+                <w:color w:val="000000"/>
+                <w:kern w:val="0"/>
+                <w:szCs w:val="20"/>
+              </w:rPr>
+            </w:pPr>
+            <w:r>
+              <w:rPr>
+                <w:rFonts w:hAnsi="바탕" w:cs="굴림" w:hint="eastAsia"/>
+                <w:color w:val="000000"/>
+                <w:kern w:val="0"/>
+                <w:szCs w:val="20"/>
+              </w:rPr>
+              <w:t xml:space="preserve">- KatalkPCLinkerDlg.cpp / </w:t>
+            </w:r>
+            <w:proofErr w:type="spellStart"/>
+            <w:r>
+              <w:rPr>
+                <w:rFonts w:hAnsi="바탕" w:cs="굴림" w:hint="eastAsia"/>
+                <w:color w:val="000000"/>
+                <w:kern w:val="0"/>
+                <w:szCs w:val="20"/>
+              </w:rPr>
+              <w:t>KatalkPCLinkerDlg.h</w:t>
+            </w:r>
+            <w:proofErr w:type="spellEnd"/>
+          </w:p>
+          <w:p>
+            <w:pPr>
+              <w:widowControl/>
+              <w:wordWrap/>
+              <w:autoSpaceDE/>
+              <w:autoSpaceDN/>
+              <w:rPr>
+                <w:rFonts w:hAnsi="바탕" w:cs="굴림"/>
+                <w:color w:val="000000"/>
+                <w:kern w:val="0"/>
+                <w:szCs w:val="20"/>
+              </w:rPr>
+            </w:pPr>
+            <w:r>
+              <w:rPr>
+                <w:rFonts w:hAnsi="바탕" w:cs="굴림" w:hint="eastAsia"/>
+                <w:color w:val="000000"/>
+                <w:kern w:val="0"/>
+                <w:szCs w:val="20"/>
+              </w:rPr>
+              <w:t xml:space="preserve">- </w:t>
             </w:r>
           </w:p>
         </w:tc>
@@ -1776,7 +1955,21 @@
       <w:rPr>
         <w:rFonts w:hint="eastAsia"/>
       </w:rPr>
-      <w:t>주간보고서                                                                         Hansung University</w:t>
+      <w:t xml:space="preserve">주간보고서                                                                         </w:t>
+    </w:r>
+    <w:proofErr w:type="spellStart"/>
+    <w:r>
+      <w:rPr>
+        <w:rFonts w:hint="eastAsia"/>
+      </w:rPr>
+      <w:t>Hansung</w:t>
+    </w:r>
+    <w:proofErr w:type="spellEnd"/>
+    <w:r>
+      <w:rPr>
+        <w:rFonts w:hint="eastAsia"/>
+      </w:rPr>
+      <w:t xml:space="preserve"> University</w:t>
     </w:r>
   </w:p>
 </w:hdr>

</xml_diff>

<commit_message>
modified:   Documents/weekly report/Sanghyun Lee/Weekly report_SangHyun-Lee_20120503.docx 	modified:   Documents/weekly report/Team/Weekly report_Lemonade_20120503.docx
</commit_message>
<xml_diff>
--- a/Documents/weekly report/Sanghyun Lee/Weekly report_SangHyun-Lee_20120503.docx
+++ b/Documents/weekly report/Sanghyun Lee/Weekly report_SangHyun-Lee_20120503.docx
@@ -498,7 +498,7 @@
               <w:autoSpaceDE/>
               <w:autoSpaceDN/>
               <w:rPr>
-                <w:rFonts w:hAnsi="바탕" w:cs="굴림"/>
+                <w:rFonts w:hAnsi="바탕" w:cs="굴림" w:hint="eastAsia"/>
                 <w:color w:val="000000"/>
                 <w:kern w:val="0"/>
                 <w:szCs w:val="20"/>
@@ -523,6 +523,64 @@
                 <w:szCs w:val="20"/>
               </w:rPr>
               <w:t xml:space="preserve"> (3시간 예정)</w:t>
+            </w:r>
+          </w:p>
+          <w:p>
+            <w:pPr>
+              <w:pStyle w:val="a7"/>
+              <w:widowControl/>
+              <w:numPr>
+                <w:ilvl w:val="0"/>
+                <w:numId w:val="1"/>
+              </w:numPr>
+              <w:wordWrap/>
+              <w:autoSpaceDE/>
+              <w:autoSpaceDN/>
+              <w:ind w:leftChars="0"/>
+              <w:rPr>
+                <w:rFonts w:hAnsi="바탕" w:cs="굴림"/>
+                <w:color w:val="000000"/>
+                <w:kern w:val="0"/>
+                <w:szCs w:val="20"/>
+              </w:rPr>
+            </w:pPr>
+            <w:proofErr w:type="spellStart"/>
+            <w:r>
+              <w:rPr>
+                <w:rFonts w:hAnsi="바탕" w:cs="굴림" w:hint="eastAsia"/>
+                <w:color w:val="000000"/>
+                <w:kern w:val="0"/>
+                <w:szCs w:val="20"/>
+              </w:rPr>
+              <w:t>KatalkPCLinker_windows</w:t>
+            </w:r>
+            <w:proofErr w:type="spellEnd"/>
+            <w:r>
+              <w:rPr>
+                <w:rFonts w:hAnsi="바탕" w:cs="굴림" w:hint="eastAsia"/>
+                <w:color w:val="000000"/>
+                <w:kern w:val="0"/>
+                <w:szCs w:val="20"/>
+              </w:rPr>
+              <w:t xml:space="preserve"> 소스코드 수정 (2시간 </w:t>
+            </w:r>
+            <w:r>
+              <w:rPr>
+                <w:rFonts w:hAnsi="바탕" w:cs="굴림" w:hint="eastAsia"/>
+                <w:color w:val="000000"/>
+                <w:kern w:val="0"/>
+                <w:szCs w:val="20"/>
+              </w:rPr>
+              <w:t>예정</w:t>
+            </w:r>
+            <w:r>
+              <w:rPr>
+                <w:rFonts w:hAnsi="바탕" w:cs="굴림" w:hint="eastAsia"/>
+                <w:color w:val="000000"/>
+                <w:kern w:val="0"/>
+                <w:szCs w:val="20"/>
+              </w:rPr>
+              <w:t>)</w:t>
             </w:r>
           </w:p>
           <w:p>
@@ -661,7 +719,7 @@
               <w:autoSpaceDE/>
               <w:autoSpaceDN/>
               <w:rPr>
-                <w:rFonts w:hAnsi="바탕" w:cs="굴림" w:hint="eastAsia"/>
+                <w:rFonts w:hAnsi="바탕" w:cs="굴림"/>
                 <w:color w:val="000000"/>
                 <w:kern w:val="0"/>
                 <w:szCs w:val="20"/>
@@ -688,7 +746,7 @@
               <w:autoSpaceDE/>
               <w:autoSpaceDN/>
               <w:rPr>
-                <w:rFonts w:hAnsi="바탕" w:cs="굴림" w:hint="eastAsia"/>
+                <w:rFonts w:hAnsi="바탕" w:cs="굴림"/>
                 <w:color w:val="000000"/>
                 <w:kern w:val="0"/>
                 <w:szCs w:val="20"/>
@@ -764,7 +822,7 @@
               <w:autoSpaceDE/>
               <w:autoSpaceDN/>
               <w:rPr>
-                <w:rFonts w:hAnsi="바탕" w:cs="굴림" w:hint="eastAsia"/>
+                <w:rFonts w:hAnsi="바탕" w:cs="굴림"/>
                 <w:color w:val="000000"/>
                 <w:kern w:val="0"/>
                 <w:szCs w:val="20"/>
@@ -797,26 +855,7 @@
                 <w:kern w:val="0"/>
                 <w:szCs w:val="20"/>
               </w:rPr>
-              <w:t xml:space="preserve"> 소스코드 수정 (</w:t>
-            </w:r>
-            <w:r>
-              <w:rPr>
-                <w:rFonts w:hAnsi="바탕" w:cs="굴림" w:hint="eastAsia"/>
-                <w:b/>
-                <w:color w:val="000000"/>
-                <w:kern w:val="0"/>
-                <w:szCs w:val="20"/>
-              </w:rPr>
-              <w:t>이상현</w:t>
-            </w:r>
-            <w:r>
-              <w:rPr>
-                <w:rFonts w:hAnsi="바탕" w:cs="굴림" w:hint="eastAsia"/>
-                <w:color w:val="000000"/>
-                <w:kern w:val="0"/>
-                <w:szCs w:val="20"/>
-              </w:rPr>
-              <w:t xml:space="preserve"> 2시간 수행)</w:t>
+              <w:t xml:space="preserve"> 소스코드 수정 (2시간 수행)</w:t>
             </w:r>
           </w:p>
           <w:p>
@@ -830,7 +869,7 @@
               <w:autoSpaceDE/>
               <w:autoSpaceDN/>
               <w:rPr>
-                <w:rFonts w:hAnsi="바탕" w:cs="굴림" w:hint="eastAsia"/>
+                <w:rFonts w:hAnsi="바탕" w:cs="굴림"/>
                 <w:color w:val="000000"/>
                 <w:kern w:val="0"/>
                 <w:szCs w:val="20"/>
@@ -1033,7 +1072,7 @@
               <w:autoSpaceDN/>
               <w:ind w:leftChars="0"/>
               <w:rPr>
-                <w:rFonts w:hAnsi="바탕" w:cs="굴림" w:hint="eastAsia"/>
+                <w:rFonts w:hAnsi="바탕" w:cs="굴림"/>
                 <w:color w:val="000000"/>
                 <w:kern w:val="0"/>
                 <w:szCs w:val="20"/>
@@ -1100,7 +1139,7 @@
               <w:autoSpaceDN/>
               <w:ind w:leftChars="0"/>
               <w:rPr>
-                <w:rFonts w:hAnsi="바탕" w:cs="굴림" w:hint="eastAsia"/>
+                <w:rFonts w:hAnsi="바탕" w:cs="굴림"/>
                 <w:color w:val="000000"/>
                 <w:kern w:val="0"/>
                 <w:szCs w:val="20"/>
@@ -1125,7 +1164,7 @@
               <w:autoSpaceDN/>
               <w:ind w:leftChars="0" w:left="460"/>
               <w:rPr>
-                <w:rFonts w:hAnsi="바탕" w:cs="굴림" w:hint="eastAsia"/>
+                <w:rFonts w:hAnsi="바탕" w:cs="굴림"/>
                 <w:color w:val="000000"/>
                 <w:kern w:val="0"/>
                 <w:szCs w:val="20"/>
@@ -1159,7 +1198,7 @@
               <w:autoSpaceDN/>
               <w:ind w:leftChars="0" w:left="460"/>
               <w:rPr>
-                <w:rFonts w:hAnsi="바탕" w:cs="굴림" w:hint="eastAsia"/>
+                <w:rFonts w:hAnsi="바탕" w:cs="굴림"/>
                 <w:color w:val="000000"/>
                 <w:kern w:val="0"/>
                 <w:szCs w:val="20"/>
@@ -1272,7 +1311,7 @@
               <w:autoSpaceDE/>
               <w:autoSpaceDN/>
               <w:rPr>
-                <w:rFonts w:hAnsi="바탕" w:cs="굴림" w:hint="eastAsia"/>
+                <w:rFonts w:hAnsi="바탕" w:cs="굴림"/>
                 <w:color w:val="000000"/>
                 <w:kern w:val="0"/>
                 <w:szCs w:val="20"/>
@@ -1326,7 +1365,7 @@
               <w:autoSpaceDE/>
               <w:autoSpaceDN/>
               <w:rPr>
-                <w:rFonts w:hAnsi="바탕" w:cs="굴림" w:hint="eastAsia"/>
+                <w:rFonts w:hAnsi="바탕" w:cs="굴림"/>
                 <w:color w:val="000000"/>
                 <w:kern w:val="0"/>
                 <w:szCs w:val="20"/>
@@ -1349,9 +1388,29 @@
                 <w:kern w:val="0"/>
                 <w:szCs w:val="20"/>
               </w:rPr>
-              <w:t>KatalkPCLinkerDlg.h</w:t>
+              <w:t>KatalkPCLinkerDlg</w:t>
             </w:r>
             <w:proofErr w:type="spellEnd"/>
+            <w:proofErr w:type="gramStart"/>
+            <w:r>
+              <w:rPr>
+                <w:rFonts w:hAnsi="바탕" w:cs="굴림" w:hint="eastAsia"/>
+                <w:color w:val="000000"/>
+                <w:kern w:val="0"/>
+                <w:szCs w:val="20"/>
+              </w:rPr>
+              <w:t>..</w:t>
+            </w:r>
+            <w:proofErr w:type="gramEnd"/>
+            <w:r>
+              <w:rPr>
+                <w:rFonts w:hAnsi="바탕" w:cs="굴림" w:hint="eastAsia"/>
+                <w:color w:val="000000"/>
+                <w:kern w:val="0"/>
+                <w:szCs w:val="20"/>
+              </w:rPr>
+              <w:t>h</w:t>
+            </w:r>
           </w:p>
           <w:p>
             <w:pPr>
@@ -1374,6 +1433,140 @@
                 <w:szCs w:val="20"/>
               </w:rPr>
               <w:t xml:space="preserve">- </w:t>
+            </w:r>
+            <w:proofErr w:type="spellStart"/>
+            <w:r>
+              <w:rPr>
+                <w:rFonts w:hAnsi="바탕" w:cs="굴림" w:hint="eastAsia"/>
+                <w:color w:val="000000"/>
+                <w:kern w:val="0"/>
+                <w:szCs w:val="20"/>
+              </w:rPr>
+              <w:t>DataSocket.c</w:t>
+            </w:r>
+            <w:proofErr w:type="spellEnd"/>
+            <w:r>
+              <w:rPr>
+                <w:rFonts w:hAnsi="바탕" w:cs="굴림" w:hint="eastAsia"/>
+                <w:color w:val="000000"/>
+                <w:kern w:val="0"/>
+                <w:szCs w:val="20"/>
+              </w:rPr>
+              <w:t xml:space="preserve"> / </w:t>
+            </w:r>
+            <w:proofErr w:type="spellStart"/>
+            <w:r>
+              <w:rPr>
+                <w:rFonts w:hAnsi="바탕" w:cs="굴림" w:hint="eastAsia"/>
+                <w:color w:val="000000"/>
+                <w:kern w:val="0"/>
+                <w:szCs w:val="20"/>
+              </w:rPr>
+              <w:t>DataSocket.h</w:t>
+            </w:r>
+            <w:proofErr w:type="spellEnd"/>
+          </w:p>
+          <w:p>
+            <w:pPr>
+              <w:widowControl/>
+              <w:wordWrap/>
+              <w:autoSpaceDE/>
+              <w:autoSpaceDN/>
+              <w:rPr>
+                <w:rFonts w:hAnsi="바탕" w:cs="굴림"/>
+                <w:color w:val="000000"/>
+                <w:kern w:val="0"/>
+                <w:szCs w:val="20"/>
+              </w:rPr>
+            </w:pPr>
+            <w:r>
+              <w:rPr>
+                <w:rFonts w:hAnsi="바탕" w:cs="굴림" w:hint="eastAsia"/>
+                <w:color w:val="000000"/>
+                <w:kern w:val="0"/>
+                <w:szCs w:val="20"/>
+              </w:rPr>
+              <w:t>- MessageManager.java / MessagePCViewer.java</w:t>
+            </w:r>
+          </w:p>
+          <w:p>
+            <w:pPr>
+              <w:widowControl/>
+              <w:wordWrap/>
+              <w:autoSpaceDE/>
+              <w:autoSpaceDN/>
+              <w:rPr>
+                <w:rFonts w:hAnsi="바탕" w:cs="굴림"/>
+                <w:color w:val="000000"/>
+                <w:kern w:val="0"/>
+                <w:szCs w:val="20"/>
+              </w:rPr>
+            </w:pPr>
+            <w:r>
+              <w:rPr>
+                <w:rFonts w:hAnsi="바탕" w:cs="굴림" w:hint="eastAsia"/>
+                <w:color w:val="000000"/>
+                <w:kern w:val="0"/>
+                <w:szCs w:val="20"/>
+              </w:rPr>
+              <w:t>- MyServiceReceiver.java / RecvThread.java</w:t>
+            </w:r>
+          </w:p>
+          <w:p>
+            <w:pPr>
+              <w:widowControl/>
+              <w:wordWrap/>
+              <w:autoSpaceDE/>
+              <w:autoSpaceDN/>
+              <w:rPr>
+                <w:rFonts w:hAnsi="바탕" w:cs="굴림"/>
+                <w:color w:val="000000"/>
+                <w:kern w:val="0"/>
+                <w:szCs w:val="20"/>
+              </w:rPr>
+            </w:pPr>
+            <w:r>
+              <w:rPr>
+                <w:rFonts w:hAnsi="바탕" w:cs="굴림" w:hint="eastAsia"/>
+                <w:color w:val="000000"/>
+                <w:kern w:val="0"/>
+                <w:szCs w:val="20"/>
+              </w:rPr>
+              <w:t xml:space="preserve">- TCPconnect.java / </w:t>
+            </w:r>
+            <w:proofErr w:type="spellStart"/>
+            <w:r>
+              <w:rPr>
+                <w:rFonts w:hAnsi="바탕" w:cs="굴림" w:hint="eastAsia"/>
+                <w:color w:val="000000"/>
+                <w:kern w:val="0"/>
+                <w:szCs w:val="20"/>
+              </w:rPr>
+              <w:t>TCPconnect_jni.c</w:t>
+            </w:r>
+            <w:proofErr w:type="spellEnd"/>
+          </w:p>
+          <w:p>
+            <w:pPr>
+              <w:widowControl/>
+              <w:wordWrap/>
+              <w:autoSpaceDE/>
+              <w:autoSpaceDN/>
+              <w:rPr>
+                <w:rFonts w:hAnsi="바탕" w:cs="굴림"/>
+                <w:color w:val="000000"/>
+                <w:kern w:val="0"/>
+                <w:szCs w:val="20"/>
+              </w:rPr>
+            </w:pPr>
+            <w:r>
+              <w:rPr>
+                <w:rFonts w:hAnsi="바탕" w:cs="굴림" w:hint="eastAsia"/>
+                <w:color w:val="000000"/>
+                <w:kern w:val="0"/>
+                <w:szCs w:val="20"/>
+              </w:rPr>
+              <w:t>- SoftKeyboard.java</w:t>
             </w:r>
           </w:p>
         </w:tc>
@@ -1533,6 +1726,15 @@
                 <w:szCs w:val="20"/>
               </w:rPr>
             </w:pPr>
+            <w:r>
+              <w:rPr>
+                <w:rFonts w:hAnsi="바탕" w:cs="굴림" w:hint="eastAsia"/>
+                <w:color w:val="000000"/>
+                <w:kern w:val="0"/>
+                <w:szCs w:val="20"/>
+              </w:rPr>
+              <w:t>- KatalkPCLinkerDlg.cpp</w:t>
+            </w:r>
           </w:p>
         </w:tc>
         <w:tc>
@@ -1820,7 +2022,7 @@
       </w:tr>
       <w:tr>
         <w:trPr>
-          <w:trHeight w:val="2391"/>
+          <w:trHeight w:val="2129"/>
         </w:trPr>
         <w:tc>
           <w:tcPr>
@@ -1846,6 +2048,7 @@
                 <w:kern w:val="0"/>
                 <w:szCs w:val="20"/>
               </w:rPr>
+              <w:lastRenderedPageBreak/>
               <w:t>다음주</w:t>
             </w:r>
           </w:p>
@@ -1878,12 +2081,10 @@
           </w:tcPr>
           <w:p>
             <w:pPr>
-              <w:pStyle w:val="a7"/>
-              <w:widowControl/>
-              <w:wordWrap/>
-              <w:autoSpaceDE/>
-              <w:autoSpaceDN/>
-              <w:ind w:leftChars="0" w:left="760"/>
+              <w:widowControl/>
+              <w:wordWrap/>
+              <w:autoSpaceDE/>
+              <w:autoSpaceDN/>
               <w:rPr>
                 <w:rFonts w:hAnsi="바탕" w:cs="굴림"/>
                 <w:color w:val="000000"/>

</xml_diff>